<commit_message>
Updated presentation en opdrachten
</commit_message>
<xml_diff>
--- a/files/Blok1 - opdracht 1.docx
+++ b/files/Blok1 - opdracht 1.docx
@@ -36,35 +36,154 @@
         <w:t xml:space="preserve">beoordeeld op verschillende eigenschappen. </w:t>
       </w:r>
       <w:r>
-        <w:t>Naast de interne applicatie welke de wijnen indexeert en beoordeeld is h</w:t>
-      </w:r>
-      <w:r>
-        <w:t>et enige wat zij op dit moment nog missen een geweldige website</w:t>
-      </w:r>
-      <w:r>
-        <w:t xml:space="preserve">. </w:t>
-      </w:r>
-    </w:p>
-    <w:p>
-      <w:r>
-        <w:t xml:space="preserve">Als bedrijf weten ze nog niet welke kant ze met het visuele aspect op willen. Wel weten ze wat ze </w:t>
-      </w:r>
-      <w:r>
-        <w:t>minimaal op de website willen</w:t>
-      </w:r>
-      <w:r>
-        <w:t xml:space="preserve"> laten zien</w:t>
-      </w:r>
-      <w:r>
-        <w:t>:</w:t>
+        <w:t xml:space="preserve">Op dit moment heeft de </w:t>
+      </w:r>
+      <w:proofErr w:type="spellStart"/>
+      <w:r>
+        <w:t>winery</w:t>
+      </w:r>
+      <w:proofErr w:type="spellEnd"/>
+      <w:r>
+        <w:t xml:space="preserve"> een website die gemaakt is voor </w:t>
+      </w:r>
+      <w:proofErr w:type="spellStart"/>
+      <w:r>
+        <w:t>desktops</w:t>
+      </w:r>
+      <w:proofErr w:type="spellEnd"/>
+      <w:r>
+        <w:t xml:space="preserve">. Graag zouden zij een website willen hebben welke ook geschikt is mobile </w:t>
+      </w:r>
+      <w:proofErr w:type="spellStart"/>
+      <w:r>
+        <w:t>devices</w:t>
+      </w:r>
+      <w:proofErr w:type="spellEnd"/>
+      <w:r>
+        <w:t>.</w:t>
+      </w:r>
+    </w:p>
+    <w:p>
+      <w:r>
+        <w:t>Ze willen alles graag vanuit 1 plek beheren en hebben een niet al te hoog budget. Een ideale oplossing hiervoor is natuurlijk responsive design.</w:t>
+      </w:r>
+    </w:p>
+    <w:p>
+      <w:r>
+        <w:t>Voor de website daadwerkelijk kan worden aangepast is het van belang dat er eerst een prototype opgeleverd wordt. Aan jou de opdracht om je creatieve brein aan het werk te zetten en de huidige website te gebruiken om een versie te maken welke geschikt is voor zowel tablets als smartphones.</w:t>
+      </w:r>
+    </w:p>
+    <w:p>
+      <w:pPr>
+        <w:rPr>
+          <w:rStyle w:val="Subtielebenadrukking"/>
+        </w:rPr>
+      </w:pPr>
+    </w:p>
+    <w:p>
+      <w:pPr>
+        <w:rPr>
+          <w:rStyle w:val="Subtielebenadrukking"/>
+        </w:rPr>
+      </w:pPr>
+    </w:p>
+    <w:p>
+      <w:pPr>
+        <w:rPr>
+          <w:rStyle w:val="Subtielebenadrukking"/>
+        </w:rPr>
+      </w:pPr>
+    </w:p>
+    <w:p>
+      <w:pPr>
+        <w:rPr>
+          <w:rStyle w:val="Subtielebenadrukking"/>
+        </w:rPr>
+      </w:pPr>
+      <w:r>
+        <w:rPr>
+          <w:rStyle w:val="Subtielebenadrukking"/>
+        </w:rPr>
+        <w:t>Probeer tijdens deze opdracht niet te letten op je schetskwaliteiten want deze zijn minder belangrijk. Wat belangrijk is dat je na denkt over hoe de website de juiste indeling krijgt.</w:t>
+      </w:r>
+    </w:p>
+    <w:p>
+      <w:pPr>
+        <w:rPr>
+          <w:rStyle w:val="Subtielebenadrukking"/>
+        </w:rPr>
+      </w:pPr>
+      <w:r>
+        <w:rPr>
+          <w:rStyle w:val="Subtielebenadrukking"/>
+        </w:rPr>
+        <w:br w:type="page"/>
       </w:r>
     </w:p>
     <w:p>
       <w:pPr>
         <w:pStyle w:val="Kop1"/>
-      </w:pPr>
-      <w:r>
-        <w:t>Header en footer</w:t>
+        <w:rPr>
+          <w:rStyle w:val="Subtielebenadrukking"/>
+          <w:i w:val="0"/>
+          <w:iCs w:val="0"/>
+          <w:color w:val="2E74B5" w:themeColor="accent1" w:themeShade="BF"/>
+        </w:rPr>
+      </w:pPr>
+      <w:r>
+        <w:rPr>
+          <w:rStyle w:val="Subtielebenadrukking"/>
+          <w:i w:val="0"/>
+          <w:iCs w:val="0"/>
+          <w:color w:val="2E74B5" w:themeColor="accent1" w:themeShade="BF"/>
+        </w:rPr>
+        <w:lastRenderedPageBreak/>
+        <w:t>Blok 2:</w:t>
+      </w:r>
+    </w:p>
+    <w:p/>
+    <w:p>
+      <w:r>
+        <w:t>Nu de schetsen zijn goedgekeurd door de opdrachtgevers is het tijd om te beginnen aan het omzetten van de website.</w:t>
+      </w:r>
+    </w:p>
+    <w:p>
+      <w:r>
+        <w:t xml:space="preserve">Om een eerste stap te zetten richting responsive design ga je gebruik maken van een responsive </w:t>
+      </w:r>
+      <w:proofErr w:type="spellStart"/>
+      <w:r>
+        <w:t>grid</w:t>
+      </w:r>
+      <w:proofErr w:type="spellEnd"/>
+      <w:r>
+        <w:t xml:space="preserve"> systeem.</w:t>
+      </w:r>
+    </w:p>
+    <w:p>
+      <w:r>
+        <w:t xml:space="preserve">Probeer nog niet te veel na te denken over positionering en het wel of niet laten zien van onderdelen. In deze fase is het belangrijk om de basis van het </w:t>
+      </w:r>
+      <w:proofErr w:type="spellStart"/>
+      <w:r>
+        <w:t>grid</w:t>
+      </w:r>
+      <w:proofErr w:type="spellEnd"/>
+      <w:r>
+        <w:t xml:space="preserve"> goed te implementeren.</w:t>
+      </w:r>
+    </w:p>
+    <w:p>
+      <w:r>
+        <w:t xml:space="preserve">De opdracht luidt dus: Implementeer het </w:t>
+      </w:r>
+      <w:proofErr w:type="spellStart"/>
+      <w:r>
+        <w:t>grid</w:t>
+      </w:r>
+      <w:proofErr w:type="spellEnd"/>
+      <w:r>
+        <w:t xml:space="preserve"> systeem van Bootstrap in de huidige website.</w:t>
       </w:r>
     </w:p>
     <w:p>
@@ -72,22 +191,11 @@
         <w:pStyle w:val="Lijstalinea"/>
         <w:numPr>
           <w:ilvl w:val="0"/>
-          <w:numId w:val="1"/>
+          <w:numId w:val="3"/>
         </w:numPr>
       </w:pPr>
       <w:r>
-        <w:t xml:space="preserve">Navigatie boven aan de pagina met daarin links het logo van de </w:t>
-      </w:r>
-      <w:proofErr w:type="spellStart"/>
-      <w:r>
-        <w:t>Winery</w:t>
-      </w:r>
-      <w:proofErr w:type="spellEnd"/>
-      <w:r>
-        <w:t xml:space="preserve"> en rechts de navigatie elementen.</w:t>
-      </w:r>
-      <w:r>
-        <w:t xml:space="preserve"> </w:t>
+        <w:t>Gebruik een container of meerdere containers</w:t>
       </w:r>
     </w:p>
     <w:p>
@@ -95,71 +203,40 @@
         <w:pStyle w:val="Lijstalinea"/>
         <w:numPr>
           <w:ilvl w:val="0"/>
-          <w:numId w:val="1"/>
+          <w:numId w:val="3"/>
         </w:numPr>
       </w:pPr>
       <w:r>
-        <w:t xml:space="preserve">De footer moet de belangrijkste navigatie elementen bevatten, een samenvatting van wat de </w:t>
+        <w:t xml:space="preserve">Gebruik </w:t>
       </w:r>
       <w:proofErr w:type="spellStart"/>
       <w:r>
-        <w:t>Winery</w:t>
+        <w:t>rows</w:t>
       </w:r>
       <w:proofErr w:type="spellEnd"/>
-      <w:r>
-        <w:t xml:space="preserve"> is en een formulier waarin zij zich doormiddel van naam en email kunnen aanmelden voor de nieuwsbrief.</w:t>
-      </w:r>
-    </w:p>
-    <w:p>
-      <w:pPr>
-        <w:pStyle w:val="Kop1"/>
-      </w:pPr>
-      <w:r>
-        <w:t>Homepage</w:t>
-      </w:r>
     </w:p>
     <w:p>
       <w:pPr>
         <w:pStyle w:val="Lijstalinea"/>
         <w:numPr>
           <w:ilvl w:val="0"/>
-          <w:numId w:val="1"/>
+          <w:numId w:val="3"/>
         </w:numPr>
       </w:pPr>
       <w:r>
-        <w:t>Een grote achtergrond afbeelding</w:t>
-      </w:r>
-      <w:r>
-        <w:softHyphen/>
-      </w:r>
-      <w:r>
-        <w:t xml:space="preserve"> onder de navigatie met daarin links ruimte voor </w:t>
-      </w:r>
-      <w:bookmarkStart w:id="0" w:name="_GoBack"/>
-      <w:r>
-        <w:t>tekst en rechts ruimte voor een afbeelding</w:t>
-      </w:r>
-    </w:p>
-    <w:bookmarkEnd w:id="0"/>
+        <w:t>Gebruik columns</w:t>
+      </w:r>
+    </w:p>
     <w:p>
       <w:pPr>
         <w:pStyle w:val="Lijstalinea"/>
         <w:numPr>
           <w:ilvl w:val="0"/>
-          <w:numId w:val="1"/>
+          <w:numId w:val="3"/>
         </w:numPr>
       </w:pPr>
       <w:r>
-        <w:t xml:space="preserve">Ruimte voor een </w:t>
-      </w:r>
-      <w:r>
-        <w:t>titel</w:t>
-      </w:r>
-      <w:r>
-        <w:t xml:space="preserve"> met </w:t>
-      </w:r>
-      <w:r>
-        <w:t>een slogan eronder</w:t>
+        <w:t>Maak afbeeldingen responsive.</w:t>
       </w:r>
     </w:p>
     <w:p>
@@ -167,19 +244,19 @@
         <w:pStyle w:val="Lijstalinea"/>
         <w:numPr>
           <w:ilvl w:val="0"/>
-          <w:numId w:val="1"/>
+          <w:numId w:val="3"/>
         </w:numPr>
       </w:pPr>
       <w:r>
-        <w:t xml:space="preserve">Onder de slogan ruimte voor de 3 hoofd werkzaamheden van de </w:t>
+        <w:t xml:space="preserve">Nest waar nodig </w:t>
       </w:r>
       <w:proofErr w:type="spellStart"/>
       <w:r>
-        <w:t>Winery</w:t>
+        <w:t>rows</w:t>
       </w:r>
       <w:proofErr w:type="spellEnd"/>
       <w:r>
-        <w:t>. Hierin moet ook ruimte zijn voor een afbeelding en button.</w:t>
+        <w:t xml:space="preserve"> en columns</w:t>
       </w:r>
     </w:p>
     <w:p>
@@ -187,22 +264,46 @@
         <w:pStyle w:val="Lijstalinea"/>
         <w:numPr>
           <w:ilvl w:val="0"/>
-          <w:numId w:val="1"/>
+          <w:numId w:val="3"/>
         </w:numPr>
       </w:pPr>
       <w:r>
-        <w:t xml:space="preserve">Onder de hoofdwerkzaamheden moet er ruimte zijn voor aanvullende informatie over de </w:t>
+        <w:t xml:space="preserve">Maak </w:t>
       </w:r>
       <w:proofErr w:type="spellStart"/>
       <w:r>
-        <w:t>Winery</w:t>
+        <w:t>tables</w:t>
       </w:r>
       <w:proofErr w:type="spellEnd"/>
       <w:r>
-        <w:t>, dit moet een afbeelding, titel en content bevatten.</w:t>
-      </w:r>
-      <w:r>
-        <w:t xml:space="preserve"> </w:t>
+        <w:t xml:space="preserve"> responsive</w:t>
+      </w:r>
+    </w:p>
+    <w:p/>
+    <w:p>
+      <w:pPr>
+        <w:rPr>
+          <w:rStyle w:val="Subtielebenadrukking"/>
+        </w:rPr>
+      </w:pPr>
+      <w:r>
+        <w:rPr>
+          <w:rStyle w:val="Subtielebenadrukking"/>
+        </w:rPr>
+        <w:t>Vergeet niet gebruik te maken van de cheatsheet</w:t>
+      </w:r>
+    </w:p>
+    <w:p>
+      <w:pPr>
+        <w:rPr>
+          <w:rStyle w:val="Subtielebenadrukking"/>
+        </w:rPr>
+      </w:pPr>
+      <w:r>
+        <w:rPr>
+          <w:rStyle w:val="Subtielebenadrukking"/>
+        </w:rPr>
+        <w:br w:type="page"/>
       </w:r>
     </w:p>
     <w:p>
@@ -210,7 +311,43 @@
         <w:pStyle w:val="Kop1"/>
       </w:pPr>
       <w:r>
-        <w:t>De wijn top 100 Pagina</w:t>
+        <w:lastRenderedPageBreak/>
+        <w:t xml:space="preserve">Blok </w:t>
+      </w:r>
+      <w:proofErr w:type="gramStart"/>
+      <w:r>
+        <w:t>3 :</w:t>
+      </w:r>
+      <w:proofErr w:type="gramEnd"/>
+      <w:r>
+        <w:t xml:space="preserve"> De opdracht</w:t>
+      </w:r>
+    </w:p>
+    <w:p/>
+    <w:p>
+      <w:r>
+        <w:t xml:space="preserve">Goed, we zijn zover dat het </w:t>
+      </w:r>
+      <w:proofErr w:type="spellStart"/>
+      <w:r>
+        <w:t>grid</w:t>
+      </w:r>
+      <w:proofErr w:type="spellEnd"/>
+      <w:r>
+        <w:t xml:space="preserve"> systeem is ingebouwd in de website. Zoals </w:t>
+      </w:r>
+      <w:proofErr w:type="gramStart"/>
+      <w:r>
+        <w:t>inmiddels</w:t>
+      </w:r>
+      <w:proofErr w:type="gramEnd"/>
+      <w:r>
+        <w:t xml:space="preserve"> bekend zal zijn, is de website nog niet geheel responsive. Er missen nog een aantal sleutelelementen die het geheel compleet zullen maken.</w:t>
+      </w:r>
+    </w:p>
+    <w:p>
+      <w:r>
+        <w:t>Denk hierbij aan afbeeldingen die groter zijn dan nodig op een smartphone of bepaalde onderdelen die ergens anders moeten staan.</w:t>
       </w:r>
     </w:p>
     <w:p>
@@ -218,11 +355,11 @@
         <w:pStyle w:val="Lijstalinea"/>
         <w:numPr>
           <w:ilvl w:val="0"/>
-          <w:numId w:val="2"/>
+          <w:numId w:val="4"/>
         </w:numPr>
       </w:pPr>
       <w:r>
-        <w:t>Moet een tabel bevatten met daarin de top 100 wijnen van dit moment.</w:t>
+        <w:t>Stel de viewport goed in</w:t>
       </w:r>
     </w:p>
     <w:p>
@@ -230,26 +367,98 @@
         <w:pStyle w:val="Lijstalinea"/>
         <w:numPr>
           <w:ilvl w:val="0"/>
-          <w:numId w:val="2"/>
+          <w:numId w:val="4"/>
         </w:numPr>
       </w:pPr>
       <w:r>
-        <w:t>Aan de rechterkant van deze tabel moet een sidebar komen met daarin een zoekveld om naar wijnen te zoeken en een submenu.</w:t>
-      </w:r>
-    </w:p>
-    <w:p/>
-    <w:p>
-      <w:pPr>
-        <w:rPr>
-          <w:rStyle w:val="Subtielebenadrukking"/>
-        </w:rPr>
-      </w:pPr>
-      <w:r>
-        <w:rPr>
-          <w:rStyle w:val="Subtielebenadrukking"/>
-        </w:rPr>
-        <w:t>Probeer tijdens deze opdracht niet te letten op je schetskwaliteiten want deze zijn minder belangrijk. Wat belangrijk is dat je na denkt over hoe de website de juiste indeling krijgt. Gebruik hierbij de 12 kolommen die tijdens de presentatie besproken zijn.</w:t>
-      </w:r>
+        <w:t>Maak de navigatie responsive</w:t>
+      </w:r>
+    </w:p>
+    <w:p>
+      <w:pPr>
+        <w:pStyle w:val="Lijstalinea"/>
+        <w:numPr>
+          <w:ilvl w:val="0"/>
+          <w:numId w:val="4"/>
+        </w:numPr>
+      </w:pPr>
+      <w:r>
+        <w:t>Maak afbeeldingen responsive doormiddel van het picture element</w:t>
+      </w:r>
+    </w:p>
+    <w:p>
+      <w:pPr>
+        <w:pStyle w:val="Lijstalinea"/>
+        <w:numPr>
+          <w:ilvl w:val="0"/>
+          <w:numId w:val="4"/>
+        </w:numPr>
+      </w:pPr>
+      <w:r>
+        <w:t>Speel met de responsive classes van bootstrap om kolommen te verplaatsen of te verbergen op bepaalde apparaten</w:t>
+      </w:r>
+    </w:p>
+    <w:p>
+      <w:pPr>
+        <w:pStyle w:val="Lijstalinea"/>
+      </w:pPr>
+    </w:p>
+    <w:p>
+      <w:pPr>
+        <w:pStyle w:val="Lijstalinea"/>
+        <w:rPr>
+          <w:rStyle w:val="Subtielebenadrukking"/>
+        </w:rPr>
+      </w:pPr>
+    </w:p>
+    <w:p>
+      <w:pPr>
+        <w:pStyle w:val="Lijstalinea"/>
+        <w:ind w:left="0"/>
+        <w:rPr>
+          <w:rStyle w:val="Subtielebenadrukking"/>
+        </w:rPr>
+      </w:pPr>
+      <w:bookmarkStart w:id="0" w:name="_GoBack"/>
+      <w:bookmarkEnd w:id="0"/>
+    </w:p>
+    <w:p>
+      <w:pPr>
+        <w:pStyle w:val="Lijstalinea"/>
+        <w:ind w:left="0"/>
+        <w:rPr>
+          <w:rStyle w:val="Subtielebenadrukking"/>
+        </w:rPr>
+      </w:pPr>
+    </w:p>
+    <w:p>
+      <w:pPr>
+        <w:pStyle w:val="Lijstalinea"/>
+        <w:ind w:left="0"/>
+        <w:rPr>
+          <w:rStyle w:val="Subtielebenadrukking"/>
+        </w:rPr>
+      </w:pPr>
+    </w:p>
+    <w:p>
+      <w:pPr>
+        <w:pStyle w:val="Lijstalinea"/>
+        <w:ind w:left="0"/>
+        <w:rPr>
+          <w:rStyle w:val="Subtielebenadrukking"/>
+        </w:rPr>
+      </w:pPr>
+      <w:r>
+        <w:rPr>
+          <w:rStyle w:val="Subtielebenadrukking"/>
+        </w:rPr>
+        <w:t>Vergeet niet gebruik te maken van de cheatsheet</w:t>
+      </w:r>
+    </w:p>
+    <w:p>
+      <w:pPr>
+        <w:ind w:left="360"/>
+      </w:pPr>
     </w:p>
     <w:sectPr>
       <w:pgSz w:w="11906" w:h="16838"/>
@@ -264,6 +473,178 @@
 <file path=word/numbering.xml><?xml version="1.0" encoding="utf-8"?>
 <w:numbering xmlns:wpc="http://schemas.microsoft.com/office/word/2010/wordprocessingCanvas" xmlns:mc="http://schemas.openxmlformats.org/markup-compatibility/2006" xmlns:o="urn:schemas-microsoft-com:office:office" xmlns:r="http://schemas.openxmlformats.org/officeDocument/2006/relationships" xmlns:m="http://schemas.openxmlformats.org/officeDocument/2006/math" xmlns:v="urn:schemas-microsoft-com:vml" xmlns:wp14="http://schemas.microsoft.com/office/word/2010/wordprocessingDrawing" xmlns:wp="http://schemas.openxmlformats.org/drawingml/2006/wordprocessingDrawing" xmlns:w10="urn:schemas-microsoft-com:office:word" xmlns:w="http://schemas.openxmlformats.org/wordprocessingml/2006/main" xmlns:w14="http://schemas.microsoft.com/office/word/2010/wordml" xmlns:w15="http://schemas.microsoft.com/office/word/2012/wordml" xmlns:wpg="http://schemas.microsoft.com/office/word/2010/wordprocessingGroup" xmlns:wpi="http://schemas.microsoft.com/office/word/2010/wordprocessingInk" xmlns:wne="http://schemas.microsoft.com/office/word/2006/wordml" xmlns:wps="http://schemas.microsoft.com/office/word/2010/wordprocessingShape" mc:Ignorable="w14 w15 wp14">
   <w:abstractNum w:abstractNumId="0">
+    <w:nsid w:val="073063D4"/>
+    <w:multiLevelType w:val="hybridMultilevel"/>
+    <w:tmpl w:val="32C4CF68"/>
+    <w:lvl w:ilvl="0" w:tplc="0413000F">
+      <w:start w:val="1"/>
+      <w:numFmt w:val="decimal"/>
+      <w:lvlText w:val="%1."/>
+      <w:lvlJc w:val="left"/>
+      <w:pPr>
+        <w:ind w:left="720" w:hanging="360"/>
+      </w:pPr>
+    </w:lvl>
+    <w:lvl w:ilvl="1" w:tplc="04130019" w:tentative="1">
+      <w:start w:val="1"/>
+      <w:numFmt w:val="lowerLetter"/>
+      <w:lvlText w:val="%2."/>
+      <w:lvlJc w:val="left"/>
+      <w:pPr>
+        <w:ind w:left="1440" w:hanging="360"/>
+      </w:pPr>
+    </w:lvl>
+    <w:lvl w:ilvl="2" w:tplc="0413001B" w:tentative="1">
+      <w:start w:val="1"/>
+      <w:numFmt w:val="lowerRoman"/>
+      <w:lvlText w:val="%3."/>
+      <w:lvlJc w:val="right"/>
+      <w:pPr>
+        <w:ind w:left="2160" w:hanging="180"/>
+      </w:pPr>
+    </w:lvl>
+    <w:lvl w:ilvl="3" w:tplc="0413000F" w:tentative="1">
+      <w:start w:val="1"/>
+      <w:numFmt w:val="decimal"/>
+      <w:lvlText w:val="%4."/>
+      <w:lvlJc w:val="left"/>
+      <w:pPr>
+        <w:ind w:left="2880" w:hanging="360"/>
+      </w:pPr>
+    </w:lvl>
+    <w:lvl w:ilvl="4" w:tplc="04130019" w:tentative="1">
+      <w:start w:val="1"/>
+      <w:numFmt w:val="lowerLetter"/>
+      <w:lvlText w:val="%5."/>
+      <w:lvlJc w:val="left"/>
+      <w:pPr>
+        <w:ind w:left="3600" w:hanging="360"/>
+      </w:pPr>
+    </w:lvl>
+    <w:lvl w:ilvl="5" w:tplc="0413001B" w:tentative="1">
+      <w:start w:val="1"/>
+      <w:numFmt w:val="lowerRoman"/>
+      <w:lvlText w:val="%6."/>
+      <w:lvlJc w:val="right"/>
+      <w:pPr>
+        <w:ind w:left="4320" w:hanging="180"/>
+      </w:pPr>
+    </w:lvl>
+    <w:lvl w:ilvl="6" w:tplc="0413000F" w:tentative="1">
+      <w:start w:val="1"/>
+      <w:numFmt w:val="decimal"/>
+      <w:lvlText w:val="%7."/>
+      <w:lvlJc w:val="left"/>
+      <w:pPr>
+        <w:ind w:left="5040" w:hanging="360"/>
+      </w:pPr>
+    </w:lvl>
+    <w:lvl w:ilvl="7" w:tplc="04130019" w:tentative="1">
+      <w:start w:val="1"/>
+      <w:numFmt w:val="lowerLetter"/>
+      <w:lvlText w:val="%8."/>
+      <w:lvlJc w:val="left"/>
+      <w:pPr>
+        <w:ind w:left="5760" w:hanging="360"/>
+      </w:pPr>
+    </w:lvl>
+    <w:lvl w:ilvl="8" w:tplc="0413001B" w:tentative="1">
+      <w:start w:val="1"/>
+      <w:numFmt w:val="lowerRoman"/>
+      <w:lvlText w:val="%9."/>
+      <w:lvlJc w:val="right"/>
+      <w:pPr>
+        <w:ind w:left="6480" w:hanging="180"/>
+      </w:pPr>
+    </w:lvl>
+  </w:abstractNum>
+  <w:abstractNum w:abstractNumId="1">
+    <w:nsid w:val="470C63D9"/>
+    <w:multiLevelType w:val="hybridMultilevel"/>
+    <w:tmpl w:val="97681D00"/>
+    <w:lvl w:ilvl="0" w:tplc="0413000F">
+      <w:start w:val="1"/>
+      <w:numFmt w:val="decimal"/>
+      <w:lvlText w:val="%1."/>
+      <w:lvlJc w:val="left"/>
+      <w:pPr>
+        <w:ind w:left="720" w:hanging="360"/>
+      </w:pPr>
+    </w:lvl>
+    <w:lvl w:ilvl="1" w:tplc="04130019" w:tentative="1">
+      <w:start w:val="1"/>
+      <w:numFmt w:val="lowerLetter"/>
+      <w:lvlText w:val="%2."/>
+      <w:lvlJc w:val="left"/>
+      <w:pPr>
+        <w:ind w:left="1440" w:hanging="360"/>
+      </w:pPr>
+    </w:lvl>
+    <w:lvl w:ilvl="2" w:tplc="0413001B" w:tentative="1">
+      <w:start w:val="1"/>
+      <w:numFmt w:val="lowerRoman"/>
+      <w:lvlText w:val="%3."/>
+      <w:lvlJc w:val="right"/>
+      <w:pPr>
+        <w:ind w:left="2160" w:hanging="180"/>
+      </w:pPr>
+    </w:lvl>
+    <w:lvl w:ilvl="3" w:tplc="0413000F" w:tentative="1">
+      <w:start w:val="1"/>
+      <w:numFmt w:val="decimal"/>
+      <w:lvlText w:val="%4."/>
+      <w:lvlJc w:val="left"/>
+      <w:pPr>
+        <w:ind w:left="2880" w:hanging="360"/>
+      </w:pPr>
+    </w:lvl>
+    <w:lvl w:ilvl="4" w:tplc="04130019" w:tentative="1">
+      <w:start w:val="1"/>
+      <w:numFmt w:val="lowerLetter"/>
+      <w:lvlText w:val="%5."/>
+      <w:lvlJc w:val="left"/>
+      <w:pPr>
+        <w:ind w:left="3600" w:hanging="360"/>
+      </w:pPr>
+    </w:lvl>
+    <w:lvl w:ilvl="5" w:tplc="0413001B" w:tentative="1">
+      <w:start w:val="1"/>
+      <w:numFmt w:val="lowerRoman"/>
+      <w:lvlText w:val="%6."/>
+      <w:lvlJc w:val="right"/>
+      <w:pPr>
+        <w:ind w:left="4320" w:hanging="180"/>
+      </w:pPr>
+    </w:lvl>
+    <w:lvl w:ilvl="6" w:tplc="0413000F" w:tentative="1">
+      <w:start w:val="1"/>
+      <w:numFmt w:val="decimal"/>
+      <w:lvlText w:val="%7."/>
+      <w:lvlJc w:val="left"/>
+      <w:pPr>
+        <w:ind w:left="5040" w:hanging="360"/>
+      </w:pPr>
+    </w:lvl>
+    <w:lvl w:ilvl="7" w:tplc="04130019" w:tentative="1">
+      <w:start w:val="1"/>
+      <w:numFmt w:val="lowerLetter"/>
+      <w:lvlText w:val="%8."/>
+      <w:lvlJc w:val="left"/>
+      <w:pPr>
+        <w:ind w:left="5760" w:hanging="360"/>
+      </w:pPr>
+    </w:lvl>
+    <w:lvl w:ilvl="8" w:tplc="0413001B" w:tentative="1">
+      <w:start w:val="1"/>
+      <w:numFmt w:val="lowerRoman"/>
+      <w:lvlText w:val="%9."/>
+      <w:lvlJc w:val="right"/>
+      <w:pPr>
+        <w:ind w:left="6480" w:hanging="180"/>
+      </w:pPr>
+    </w:lvl>
+  </w:abstractNum>
+  <w:abstractNum w:abstractNumId="2">
     <w:nsid w:val="6E295999"/>
     <w:multiLevelType w:val="hybridMultilevel"/>
     <w:tmpl w:val="2020AFEA"/>
@@ -349,7 +730,7 @@
       </w:pPr>
     </w:lvl>
   </w:abstractNum>
-  <w:abstractNum w:abstractNumId="1">
+  <w:abstractNum w:abstractNumId="3">
     <w:nsid w:val="74540BEE"/>
     <w:multiLevelType w:val="hybridMultilevel"/>
     <w:tmpl w:val="9D8221E8"/>
@@ -436,10 +817,16 @@
     </w:lvl>
   </w:abstractNum>
   <w:num w:numId="1">
-    <w:abstractNumId w:val="0"/>
+    <w:abstractNumId w:val="2"/>
   </w:num>
   <w:num w:numId="2">
+    <w:abstractNumId w:val="3"/>
+  </w:num>
+  <w:num w:numId="3">
     <w:abstractNumId w:val="1"/>
+  </w:num>
+  <w:num w:numId="4">
+    <w:abstractNumId w:val="0"/>
   </w:num>
 </w:numbering>
 </file>
@@ -869,7 +1256,6 @@
     <w:next w:val="Standaard"/>
     <w:link w:val="Kop2Char"/>
     <w:uiPriority w:val="9"/>
-    <w:semiHidden/>
     <w:unhideWhenUsed/>
     <w:qFormat/>
     <w:rsid w:val="00AA04A9"/>
@@ -1019,13 +1405,55 @@
     <w:basedOn w:val="Standaardalinea-lettertype"/>
     <w:link w:val="Kop2"/>
     <w:uiPriority w:val="9"/>
-    <w:semiHidden/>
     <w:rsid w:val="00AA04A9"/>
     <w:rPr>
       <w:rFonts w:ascii="Arial" w:eastAsiaTheme="majorEastAsia" w:hAnsi="Arial" w:cstheme="majorBidi"/>
       <w:color w:val="2E74B5" w:themeColor="accent1" w:themeShade="BF"/>
       <w:sz w:val="26"/>
       <w:szCs w:val="26"/>
+    </w:rPr>
+  </w:style>
+  <w:style w:type="paragraph" w:styleId="Ondertitel">
+    <w:name w:val="Subtitle"/>
+    <w:basedOn w:val="Standaard"/>
+    <w:next w:val="Standaard"/>
+    <w:link w:val="OndertitelChar"/>
+    <w:uiPriority w:val="11"/>
+    <w:qFormat/>
+    <w:rsid w:val="00646039"/>
+    <w:pPr>
+      <w:numPr>
+        <w:ilvl w:val="1"/>
+      </w:numPr>
+    </w:pPr>
+    <w:rPr>
+      <w:rFonts w:asciiTheme="minorHAnsi" w:eastAsiaTheme="minorEastAsia" w:hAnsiTheme="minorHAnsi"/>
+      <w:color w:val="5A5A5A" w:themeColor="text1" w:themeTint="A5"/>
+      <w:spacing w:val="15"/>
+    </w:rPr>
+  </w:style>
+  <w:style w:type="character" w:customStyle="1" w:styleId="OndertitelChar">
+    <w:name w:val="Ondertitel Char"/>
+    <w:basedOn w:val="Standaardalinea-lettertype"/>
+    <w:link w:val="Ondertitel"/>
+    <w:uiPriority w:val="11"/>
+    <w:rsid w:val="00646039"/>
+    <w:rPr>
+      <w:rFonts w:eastAsiaTheme="minorEastAsia"/>
+      <w:color w:val="5A5A5A" w:themeColor="text1" w:themeTint="A5"/>
+      <w:spacing w:val="15"/>
+    </w:rPr>
+  </w:style>
+  <w:style w:type="paragraph" w:styleId="Geenafstand">
+    <w:name w:val="No Spacing"/>
+    <w:uiPriority w:val="1"/>
+    <w:qFormat/>
+    <w:rsid w:val="00646039"/>
+    <w:pPr>
+      <w:spacing w:after="0" w:line="240" w:lineRule="auto"/>
+    </w:pPr>
+    <w:rPr>
+      <w:rFonts w:ascii="Arial" w:hAnsi="Arial"/>
     </w:rPr>
   </w:style>
 </w:styles>
@@ -1297,7 +1725,7 @@
 </file>
 
 <file path=customXml/itemProps1.xml><?xml version="1.0" encoding="utf-8"?>
-<ds:datastoreItem xmlns:ds="http://schemas.openxmlformats.org/officeDocument/2006/customXml" ds:itemID="{23754A7E-A425-4D04-A43E-EAA3E93A77E1}">
+<ds:datastoreItem xmlns:ds="http://schemas.openxmlformats.org/officeDocument/2006/customXml" ds:itemID="{010A6508-274D-4976-9FFC-B6EA049FAC55}">
   <ds:schemaRefs>
     <ds:schemaRef ds:uri="http://schemas.openxmlformats.org/officeDocument/2006/bibliography"/>
   </ds:schemaRefs>

</xml_diff>

<commit_message>
presentation & assignments updated
</commit_message>
<xml_diff>
--- a/files/Blok1 - opdracht 1.docx
+++ b/files/Blok1 - opdracht 1.docx
@@ -69,16 +69,14 @@
       </w:r>
     </w:p>
     <w:p>
+      <w:pPr>
+        <w:rPr>
+          <w:rStyle w:val="Subtielebenadrukking"/>
+        </w:rPr>
+      </w:pPr>
       <w:r>
         <w:t>Voor de website daadwerkelijk kan worden aangepast is het van belang dat er eerst een prototype opgeleverd wordt. Aan jou de opdracht om je creatieve brein aan het werk te zetten en de huidige website te gebruiken om een versie te maken welke geschikt is voor zowel tablets als smartphones.</w:t>
       </w:r>
-    </w:p>
-    <w:p>
-      <w:pPr>
-        <w:rPr>
-          <w:rStyle w:val="Subtielebenadrukking"/>
-        </w:rPr>
-      </w:pPr>
     </w:p>
     <w:p>
       <w:pPr>
@@ -188,24 +186,77 @@
     </w:p>
     <w:p>
       <w:pPr>
-        <w:pStyle w:val="Lijstalinea"/>
-        <w:numPr>
-          <w:ilvl w:val="0"/>
-          <w:numId w:val="3"/>
-        </w:numPr>
-      </w:pPr>
-      <w:r>
-        <w:t>Gebruik een container of meerdere containers</w:t>
-      </w:r>
-    </w:p>
-    <w:p>
-      <w:pPr>
-        <w:pStyle w:val="Lijstalinea"/>
-        <w:numPr>
-          <w:ilvl w:val="0"/>
-          <w:numId w:val="3"/>
-        </w:numPr>
-      </w:pPr>
+        <w:pStyle w:val="Kop2"/>
+      </w:pPr>
+      <w:r>
+        <w:t>Opdracht 1:</w:t>
+      </w:r>
+    </w:p>
+    <w:p>
+      <w:r>
+        <w:t>G</w:t>
+      </w:r>
+      <w:r>
+        <w:t>ebruik een container of meerdere containers</w:t>
+      </w:r>
+    </w:p>
+    <w:p>
+      <w:pPr>
+        <w:pStyle w:val="Code"/>
+      </w:pPr>
+      <w:r>
+        <w:t>&lt;element class="container"&gt;&lt;/element&gt;</w:t>
+      </w:r>
+    </w:p>
+    <w:p>
+      <w:pPr>
+        <w:rPr>
+          <w:b/>
+          <w:bCs/>
+        </w:rPr>
+      </w:pPr>
+      <w:r>
+        <w:rPr>
+          <w:rStyle w:val="Zwaar"/>
+        </w:rPr>
+        <w:t xml:space="preserve">Voor hulp bij </w:t>
+      </w:r>
+      <w:proofErr w:type="spellStart"/>
+      <w:r>
+        <w:rPr>
+          <w:rStyle w:val="Zwaar"/>
+        </w:rPr>
+        <w:t>de</w:t>
+      </w:r>
+      <w:proofErr w:type="spellEnd"/>
+      <w:r>
+        <w:rPr>
+          <w:rStyle w:val="Zwaar"/>
+        </w:rPr>
+        <w:t xml:space="preserve"> eerste drie opdrachten, ga naar:</w:t>
+      </w:r>
+      <w:r>
+        <w:rPr>
+          <w:rStyle w:val="Zwaar"/>
+        </w:rPr>
+        <w:t xml:space="preserve"> http://plnkr.co/edit/5m9XEN7AbDBQZKpDP6wA</w:t>
+      </w:r>
+      <w:r>
+        <w:rPr>
+          <w:rStyle w:val="Zwaar"/>
+        </w:rPr>
+        <w:t>?p=preview</w:t>
+      </w:r>
+    </w:p>
+    <w:p>
+      <w:pPr>
+        <w:pStyle w:val="Kop2"/>
+      </w:pPr>
+      <w:r>
+        <w:t>Opdracht 2:</w:t>
+      </w:r>
+    </w:p>
+    <w:p>
       <w:r>
         <w:t xml:space="preserve">Gebruik </w:t>
       </w:r>
@@ -214,39 +265,190 @@
         <w:t>rows</w:t>
       </w:r>
       <w:proofErr w:type="spellEnd"/>
-    </w:p>
-    <w:p>
-      <w:pPr>
-        <w:pStyle w:val="Lijstalinea"/>
-        <w:numPr>
-          <w:ilvl w:val="0"/>
-          <w:numId w:val="3"/>
-        </w:numPr>
-      </w:pPr>
-      <w:r>
-        <w:t>Gebruik columns</w:t>
-      </w:r>
-    </w:p>
-    <w:p>
-      <w:pPr>
-        <w:pStyle w:val="Lijstalinea"/>
-        <w:numPr>
-          <w:ilvl w:val="0"/>
-          <w:numId w:val="3"/>
-        </w:numPr>
-      </w:pPr>
-      <w:r>
-        <w:t>Maak afbeeldingen responsive.</w:t>
-      </w:r>
-    </w:p>
-    <w:p>
-      <w:pPr>
-        <w:pStyle w:val="Lijstalinea"/>
-        <w:numPr>
-          <w:ilvl w:val="0"/>
-          <w:numId w:val="3"/>
-        </w:numPr>
-      </w:pPr>
+      <w:r>
+        <w:t xml:space="preserve"> waar nodig</w:t>
+      </w:r>
+    </w:p>
+    <w:p>
+      <w:pPr>
+        <w:pStyle w:val="Code"/>
+        <w:rPr>
+          <w:lang w:val="en-US"/>
+        </w:rPr>
+      </w:pPr>
+      <w:r>
+        <w:rPr>
+          <w:lang w:val="en-US"/>
+        </w:rPr>
+        <w:t>&lt;element class="container"&gt;</w:t>
+      </w:r>
+    </w:p>
+    <w:p>
+      <w:pPr>
+        <w:pStyle w:val="Code"/>
+        <w:rPr>
+          <w:b/>
+          <w:lang w:val="en-US"/>
+        </w:rPr>
+      </w:pPr>
+      <w:r>
+        <w:rPr>
+          <w:lang w:val="en-US"/>
+        </w:rPr>
+        <w:tab/>
+      </w:r>
+      <w:r>
+        <w:rPr>
+          <w:b/>
+          <w:lang w:val="en-US"/>
+        </w:rPr>
+        <w:t>&lt;div class="row"&gt;...&lt;/div&gt;</w:t>
+      </w:r>
+    </w:p>
+    <w:p>
+      <w:pPr>
+        <w:pStyle w:val="Code"/>
+      </w:pPr>
+      <w:r>
+        <w:t>&lt;/element&gt;</w:t>
+      </w:r>
+    </w:p>
+    <w:p>
+      <w:pPr>
+        <w:pStyle w:val="Kop2"/>
+      </w:pPr>
+      <w:r>
+        <w:t>Opdracht 3:</w:t>
+      </w:r>
+    </w:p>
+    <w:p>
+      <w:r>
+        <w:t>Gebruik columns waar nodig</w:t>
+      </w:r>
+    </w:p>
+    <w:p>
+      <w:pPr>
+        <w:pStyle w:val="Code"/>
+        <w:rPr>
+          <w:lang w:val="en-US"/>
+        </w:rPr>
+      </w:pPr>
+      <w:r>
+        <w:rPr>
+          <w:lang w:val="en-US"/>
+        </w:rPr>
+        <w:t>&lt;element class="container"&gt;</w:t>
+      </w:r>
+    </w:p>
+    <w:p>
+      <w:pPr>
+        <w:pStyle w:val="Code"/>
+        <w:rPr>
+          <w:lang w:val="en-US"/>
+        </w:rPr>
+      </w:pPr>
+      <w:r>
+        <w:rPr>
+          <w:lang w:val="en-US"/>
+        </w:rPr>
+        <w:tab/>
+        <w:t>&lt;div class="row"&gt;</w:t>
+      </w:r>
+    </w:p>
+    <w:p>
+      <w:pPr>
+        <w:pStyle w:val="Code"/>
+        <w:ind w:firstLine="708"/>
+        <w:rPr>
+          <w:b/>
+          <w:lang w:val="en-US"/>
+        </w:rPr>
+      </w:pPr>
+      <w:r>
+        <w:rPr>
+          <w:lang w:val="en-US"/>
+        </w:rPr>
+        <w:tab/>
+      </w:r>
+      <w:r>
+        <w:rPr>
+          <w:b/>
+          <w:lang w:val="en-US"/>
+        </w:rPr>
+        <w:t>&lt;div class="col-*-*&gt;&lt;/div&gt;</w:t>
+      </w:r>
+    </w:p>
+    <w:p>
+      <w:pPr>
+        <w:pStyle w:val="Code"/>
+        <w:ind w:firstLine="708"/>
+        <w:rPr>
+          <w:lang w:val="en-US"/>
+        </w:rPr>
+      </w:pPr>
+      <w:r>
+        <w:rPr>
+          <w:lang w:val="en-US"/>
+        </w:rPr>
+        <w:t>&lt;/div&gt;</w:t>
+      </w:r>
+    </w:p>
+    <w:p>
+      <w:pPr>
+        <w:pStyle w:val="Code"/>
+        <w:rPr>
+          <w:rStyle w:val="Zwaar"/>
+        </w:rPr>
+      </w:pPr>
+      <w:r>
+        <w:t>&lt;/element&gt;</w:t>
+      </w:r>
+    </w:p>
+    <w:p>
+      <w:pPr>
+        <w:pStyle w:val="Kop2"/>
+      </w:pPr>
+      <w:r>
+        <w:t>Opdracht 4:</w:t>
+      </w:r>
+    </w:p>
+    <w:p>
+      <w:r>
+        <w:t>Maak afbeeldingen responsive</w:t>
+      </w:r>
+      <w:r>
+        <w:t xml:space="preserve"> doormiddel van de </w:t>
+      </w:r>
+      <w:proofErr w:type="spellStart"/>
+      <w:r>
+        <w:rPr>
+          <w:rStyle w:val="CodeChar"/>
+        </w:rPr>
+        <w:t>img</w:t>
+      </w:r>
+      <w:proofErr w:type="spellEnd"/>
+      <w:r>
+        <w:rPr>
+          <w:rStyle w:val="CodeChar"/>
+        </w:rPr>
+        <w:t xml:space="preserve">-responsive </w:t>
+      </w:r>
+      <w:r>
+        <w:t>class</w:t>
+      </w:r>
+      <w:r>
+        <w:t>.</w:t>
+      </w:r>
+    </w:p>
+    <w:p>
+      <w:pPr>
+        <w:pStyle w:val="Kop2"/>
+      </w:pPr>
+      <w:r>
+        <w:t xml:space="preserve">Opdracht 5: </w:t>
+      </w:r>
+    </w:p>
+    <w:p>
       <w:r>
         <w:t xml:space="preserve">Nest waar nodig </w:t>
       </w:r>
@@ -261,12 +463,176 @@
     </w:p>
     <w:p>
       <w:pPr>
-        <w:pStyle w:val="Lijstalinea"/>
-        <w:numPr>
-          <w:ilvl w:val="0"/>
-          <w:numId w:val="3"/>
-        </w:numPr>
-      </w:pPr>
+        <w:pStyle w:val="Code"/>
+        <w:rPr>
+          <w:lang w:val="en-US"/>
+        </w:rPr>
+      </w:pPr>
+      <w:r>
+        <w:rPr>
+          <w:lang w:val="en-US"/>
+        </w:rPr>
+        <w:t>&lt;element class="container"&gt;</w:t>
+      </w:r>
+    </w:p>
+    <w:p>
+      <w:pPr>
+        <w:pStyle w:val="Code"/>
+        <w:rPr>
+          <w:lang w:val="en-US"/>
+        </w:rPr>
+      </w:pPr>
+      <w:r>
+        <w:rPr>
+          <w:lang w:val="en-US"/>
+        </w:rPr>
+        <w:tab/>
+        <w:t>&lt;div class="row"&gt;</w:t>
+      </w:r>
+    </w:p>
+    <w:p>
+      <w:pPr>
+        <w:pStyle w:val="Code"/>
+        <w:ind w:firstLine="708"/>
+        <w:rPr>
+          <w:lang w:val="en-US"/>
+        </w:rPr>
+      </w:pPr>
+      <w:r>
+        <w:rPr>
+          <w:lang w:val="en-US"/>
+        </w:rPr>
+        <w:tab/>
+        <w:t>&lt;div class="col-*-*&gt;</w:t>
+      </w:r>
+    </w:p>
+    <w:p>
+      <w:pPr>
+        <w:pStyle w:val="Code"/>
+        <w:ind w:firstLine="708"/>
+        <w:rPr>
+          <w:b/>
+          <w:lang w:val="en-US"/>
+        </w:rPr>
+      </w:pPr>
+      <w:r>
+        <w:rPr>
+          <w:lang w:val="en-US"/>
+        </w:rPr>
+        <w:tab/>
+      </w:r>
+      <w:r>
+        <w:rPr>
+          <w:lang w:val="en-US"/>
+        </w:rPr>
+        <w:tab/>
+      </w:r>
+      <w:r>
+        <w:rPr>
+          <w:b/>
+          <w:lang w:val="en-US"/>
+        </w:rPr>
+        <w:t>&lt;div class="row&gt;</w:t>
+      </w:r>
+    </w:p>
+    <w:p>
+      <w:pPr>
+        <w:pStyle w:val="Code"/>
+        <w:ind w:firstLine="708"/>
+        <w:rPr>
+          <w:b/>
+          <w:lang w:val="en-US"/>
+        </w:rPr>
+      </w:pPr>
+      <w:r>
+        <w:rPr>
+          <w:b/>
+          <w:lang w:val="en-US"/>
+        </w:rPr>
+        <w:tab/>
+      </w:r>
+      <w:r>
+        <w:rPr>
+          <w:b/>
+          <w:lang w:val="en-US"/>
+        </w:rPr>
+        <w:tab/>
+      </w:r>
+      <w:r>
+        <w:rPr>
+          <w:b/>
+          <w:lang w:val="en-US"/>
+        </w:rPr>
+        <w:tab/>
+        <w:t>&lt;div class="col-*-*&gt;...&lt;/div&gt;</w:t>
+      </w:r>
+    </w:p>
+    <w:p>
+      <w:pPr>
+        <w:pStyle w:val="Code"/>
+        <w:ind w:left="1416" w:firstLine="708"/>
+        <w:rPr>
+          <w:b/>
+          <w:lang w:val="en-US"/>
+        </w:rPr>
+      </w:pPr>
+      <w:r>
+        <w:rPr>
+          <w:b/>
+          <w:lang w:val="en-US"/>
+        </w:rPr>
+        <w:t>&lt;/div&gt;</w:t>
+      </w:r>
+    </w:p>
+    <w:p>
+      <w:pPr>
+        <w:pStyle w:val="Code"/>
+        <w:ind w:left="708" w:firstLine="708"/>
+      </w:pPr>
+      <w:r>
+        <w:t>&lt;/div&gt;</w:t>
+      </w:r>
+    </w:p>
+    <w:p>
+      <w:pPr>
+        <w:pStyle w:val="Code"/>
+        <w:ind w:firstLine="708"/>
+      </w:pPr>
+      <w:r>
+        <w:t>&lt;/div&gt;</w:t>
+      </w:r>
+    </w:p>
+    <w:p>
+      <w:pPr>
+        <w:pStyle w:val="Code"/>
+      </w:pPr>
+      <w:r>
+        <w:lastRenderedPageBreak/>
+        <w:t>&lt;/element&gt;</w:t>
+      </w:r>
+    </w:p>
+    <w:p>
+      <w:pPr>
+        <w:rPr>
+          <w:rStyle w:val="Zwaar"/>
+        </w:rPr>
+      </w:pPr>
+      <w:r>
+        <w:rPr>
+          <w:rStyle w:val="Zwaar"/>
+        </w:rPr>
+        <w:t>http://plnkr.co/edit/BG1owEQajGeTnbtBd1ji</w:t>
+      </w:r>
+    </w:p>
+    <w:p>
+      <w:pPr>
+        <w:pStyle w:val="Kop2"/>
+      </w:pPr>
+      <w:r>
+        <w:t xml:space="preserve">Opdracht 6: </w:t>
+      </w:r>
+    </w:p>
+    <w:p>
       <w:r>
         <w:t xml:space="preserve">Maak </w:t>
       </w:r>
@@ -278,6 +644,42 @@
       <w:r>
         <w:t xml:space="preserve"> responsive</w:t>
       </w:r>
+      <w:r>
+        <w:t xml:space="preserve"> met behulp van de </w:t>
+      </w:r>
+      <w:proofErr w:type="spellStart"/>
+      <w:r>
+        <w:rPr>
+          <w:rStyle w:val="CodeChar"/>
+        </w:rPr>
+        <w:t>table</w:t>
+      </w:r>
+      <w:proofErr w:type="spellEnd"/>
+      <w:r>
+        <w:rPr>
+          <w:rStyle w:val="CodeChar"/>
+        </w:rPr>
+        <w:t>-responsive</w:t>
+      </w:r>
+      <w:r>
+        <w:t xml:space="preserve"> class. </w:t>
+      </w:r>
+      <w:r>
+        <w:t xml:space="preserve">Vergeet niet de class om de </w:t>
+      </w:r>
+      <w:proofErr w:type="spellStart"/>
+      <w:r>
+        <w:t>table</w:t>
+      </w:r>
+      <w:proofErr w:type="spellEnd"/>
+      <w:r>
+        <w:t xml:space="preserve"> te zetten en niet op de </w:t>
+      </w:r>
+      <w:proofErr w:type="spellStart"/>
+      <w:r>
+        <w:t>table</w:t>
+      </w:r>
+      <w:proofErr w:type="spellEnd"/>
     </w:p>
     <w:p/>
     <w:p>
@@ -323,7 +725,6 @@
         <w:t xml:space="preserve"> De opdracht</w:t>
       </w:r>
     </w:p>
-    <w:p/>
     <w:p>
       <w:r>
         <w:t xml:space="preserve">Goed, we zijn zover dat het </w:t>
@@ -352,64 +753,144 @@
     </w:p>
     <w:p>
       <w:pPr>
+        <w:pStyle w:val="Kop2"/>
+      </w:pPr>
+      <w:r>
+        <w:t>Opdracht 1</w:t>
+      </w:r>
+    </w:p>
+    <w:p>
+      <w:r>
+        <w:t>Stel de viewport</w:t>
+      </w:r>
+      <w:r>
+        <w:t xml:space="preserve"> meta tag</w:t>
+      </w:r>
+      <w:r>
+        <w:t xml:space="preserve"> in</w:t>
+      </w:r>
+      <w:r>
+        <w:t xml:space="preserve"> zodat de browser weet hoe de pagina geladen moet worden</w:t>
+      </w:r>
+      <w:r>
+        <w:t>.</w:t>
+      </w:r>
+      <w:r>
+        <w:br/>
+      </w:r>
+      <w:r>
+        <w:rPr>
+          <w:rStyle w:val="Zwaar"/>
+        </w:rPr>
+        <w:t xml:space="preserve">Zie: </w:t>
+      </w:r>
+      <w:r>
+        <w:rPr>
+          <w:rStyle w:val="Zwaar"/>
+        </w:rPr>
+        <w:t>http://plnkr.co/edit/FbuZaKj9Fy91HPov5LZc</w:t>
+      </w:r>
+      <w:r>
+        <w:rPr>
+          <w:rStyle w:val="Zwaar"/>
+        </w:rPr>
+        <w:t>?p=preview</w:t>
+      </w:r>
+    </w:p>
+    <w:p>
+      <w:pPr>
+        <w:pStyle w:val="Kop2"/>
+      </w:pPr>
+      <w:r>
+        <w:t>Opdracht 2</w:t>
+      </w:r>
+    </w:p>
+    <w:p>
+      <w:r>
+        <w:t>Maak afbeeldingen responsive doormiddel van het picture element</w:t>
+      </w:r>
+    </w:p>
+    <w:p>
+      <w:pPr>
+        <w:rPr>
+          <w:rStyle w:val="Zwaar"/>
+        </w:rPr>
+      </w:pPr>
+      <w:hyperlink r:id="rId6" w:history="1">
+        <w:r>
+          <w:rPr>
+            <w:rStyle w:val="Zwaar"/>
+          </w:rPr>
+          <w:t>http://plnkr.co/edit/yTiuPyqN0B4yrTGUvUNT?p=preview</w:t>
+        </w:r>
+      </w:hyperlink>
+    </w:p>
+    <w:p>
+      <w:pPr>
+        <w:pStyle w:val="Kop2"/>
+        <w:rPr>
+          <w:rStyle w:val="Zwaar"/>
+          <w:b w:val="0"/>
+        </w:rPr>
+      </w:pPr>
+      <w:r>
+        <w:rPr>
+          <w:rStyle w:val="Zwaar"/>
+          <w:b w:val="0"/>
+        </w:rPr>
+        <w:t>Opdracht 3</w:t>
+      </w:r>
+    </w:p>
+    <w:p>
+      <w:r>
+        <w:t xml:space="preserve">Verplaats kolommen met behulp van de </w:t>
+      </w:r>
+      <w:r>
+        <w:rPr>
+          <w:rStyle w:val="CodeChar"/>
+        </w:rPr>
+        <w:t>col-*-pull-*</w:t>
+      </w:r>
+      <w:r>
+        <w:t xml:space="preserve"> en </w:t>
+      </w:r>
+      <w:r>
+        <w:rPr>
+          <w:rStyle w:val="CodeChar"/>
+        </w:rPr>
+        <w:t>col-*-push-*</w:t>
+      </w:r>
+      <w:r>
+        <w:t xml:space="preserve"> classes.</w:t>
+      </w:r>
+    </w:p>
+    <w:p>
+      <w:pPr>
+        <w:rPr>
+          <w:rStyle w:val="Zwaar"/>
+        </w:rPr>
+      </w:pPr>
+      <w:r>
+        <w:rPr>
+          <w:rStyle w:val="Zwaar"/>
+        </w:rPr>
+        <w:t>http://plnkr.co/edit/Qv867Jk7bacjWfdUppX8?p=preview</w:t>
+      </w:r>
+    </w:p>
+    <w:p>
+      <w:pPr>
         <w:pStyle w:val="Lijstalinea"/>
-        <w:numPr>
-          <w:ilvl w:val="0"/>
-          <w:numId w:val="4"/>
-        </w:numPr>
-      </w:pPr>
-      <w:r>
-        <w:t>Stel de viewport goed in</w:t>
-      </w:r>
+      </w:pPr>
     </w:p>
     <w:p>
       <w:pPr>
         <w:pStyle w:val="Lijstalinea"/>
-        <w:numPr>
-          <w:ilvl w:val="0"/>
-          <w:numId w:val="4"/>
-        </w:numPr>
-      </w:pPr>
-      <w:r>
-        <w:t>Maak de navigatie responsive</w:t>
-      </w:r>
-    </w:p>
-    <w:p>
-      <w:pPr>
-        <w:pStyle w:val="Lijstalinea"/>
-        <w:numPr>
-          <w:ilvl w:val="0"/>
-          <w:numId w:val="4"/>
-        </w:numPr>
-      </w:pPr>
-      <w:r>
-        <w:t>Maak afbeeldingen responsive doormiddel van het picture element</w:t>
-      </w:r>
-    </w:p>
-    <w:p>
-      <w:pPr>
-        <w:pStyle w:val="Lijstalinea"/>
-        <w:numPr>
-          <w:ilvl w:val="0"/>
-          <w:numId w:val="4"/>
-        </w:numPr>
-      </w:pPr>
-      <w:r>
-        <w:t>Speel met de responsive classes van bootstrap om kolommen te verplaatsen of te verbergen op bepaalde apparaten</w:t>
-      </w:r>
-    </w:p>
-    <w:p>
-      <w:pPr>
-        <w:pStyle w:val="Lijstalinea"/>
-      </w:pPr>
-    </w:p>
-    <w:p>
-      <w:pPr>
-        <w:pStyle w:val="Lijstalinea"/>
         <w:rPr>
           <w:rStyle w:val="Subtielebenadrukking"/>
         </w:rPr>
       </w:pPr>
+      <w:bookmarkStart w:id="0" w:name="_GoBack"/>
+      <w:bookmarkEnd w:id="0"/>
     </w:p>
     <w:p>
       <w:pPr>
@@ -419,8 +900,6 @@
           <w:rStyle w:val="Subtielebenadrukking"/>
         </w:rPr>
       </w:pPr>
-      <w:bookmarkStart w:id="0" w:name="_GoBack"/>
-      <w:bookmarkEnd w:id="0"/>
     </w:p>
     <w:p>
       <w:pPr>
@@ -444,21 +923,13 @@
       <w:pPr>
         <w:pStyle w:val="Lijstalinea"/>
         <w:ind w:left="0"/>
+      </w:pPr>
+      <w:r>
         <w:rPr>
           <w:rStyle w:val="Subtielebenadrukking"/>
         </w:rPr>
-      </w:pPr>
-      <w:r>
-        <w:rPr>
-          <w:rStyle w:val="Subtielebenadrukking"/>
-        </w:rPr>
         <w:t>Vergeet niet gebruik te maken van de cheatsheet</w:t>
       </w:r>
-    </w:p>
-    <w:p>
-      <w:pPr>
-        <w:ind w:left="360"/>
-      </w:pPr>
     </w:p>
     <w:sectPr>
       <w:pgSz w:w="11906" w:h="16838"/>
@@ -559,9 +1030,9 @@
     </w:lvl>
   </w:abstractNum>
   <w:abstractNum w:abstractNumId="1">
-    <w:nsid w:val="470C63D9"/>
+    <w:nsid w:val="305E31F5"/>
     <w:multiLevelType w:val="hybridMultilevel"/>
-    <w:tmpl w:val="97681D00"/>
+    <w:tmpl w:val="A4700902"/>
     <w:lvl w:ilvl="0" w:tplc="0413000F">
       <w:start w:val="1"/>
       <w:numFmt w:val="decimal"/>
@@ -645,6 +1116,92 @@
     </w:lvl>
   </w:abstractNum>
   <w:abstractNum w:abstractNumId="2">
+    <w:nsid w:val="470C63D9"/>
+    <w:multiLevelType w:val="hybridMultilevel"/>
+    <w:tmpl w:val="ADEE2396"/>
+    <w:lvl w:ilvl="0" w:tplc="A3D257BA">
+      <w:start w:val="1"/>
+      <w:numFmt w:val="decimal"/>
+      <w:lvlText w:val="%1."/>
+      <w:lvlJc w:val="left"/>
+      <w:pPr>
+        <w:ind w:left="720" w:hanging="360"/>
+      </w:pPr>
+    </w:lvl>
+    <w:lvl w:ilvl="1" w:tplc="04130019" w:tentative="1">
+      <w:start w:val="1"/>
+      <w:numFmt w:val="lowerLetter"/>
+      <w:lvlText w:val="%2."/>
+      <w:lvlJc w:val="left"/>
+      <w:pPr>
+        <w:ind w:left="1440" w:hanging="360"/>
+      </w:pPr>
+    </w:lvl>
+    <w:lvl w:ilvl="2" w:tplc="0413001B" w:tentative="1">
+      <w:start w:val="1"/>
+      <w:numFmt w:val="lowerRoman"/>
+      <w:lvlText w:val="%3."/>
+      <w:lvlJc w:val="right"/>
+      <w:pPr>
+        <w:ind w:left="2160" w:hanging="180"/>
+      </w:pPr>
+    </w:lvl>
+    <w:lvl w:ilvl="3" w:tplc="0413000F" w:tentative="1">
+      <w:start w:val="1"/>
+      <w:numFmt w:val="decimal"/>
+      <w:lvlText w:val="%4."/>
+      <w:lvlJc w:val="left"/>
+      <w:pPr>
+        <w:ind w:left="2880" w:hanging="360"/>
+      </w:pPr>
+    </w:lvl>
+    <w:lvl w:ilvl="4" w:tplc="04130019" w:tentative="1">
+      <w:start w:val="1"/>
+      <w:numFmt w:val="lowerLetter"/>
+      <w:lvlText w:val="%5."/>
+      <w:lvlJc w:val="left"/>
+      <w:pPr>
+        <w:ind w:left="3600" w:hanging="360"/>
+      </w:pPr>
+    </w:lvl>
+    <w:lvl w:ilvl="5" w:tplc="0413001B" w:tentative="1">
+      <w:start w:val="1"/>
+      <w:numFmt w:val="lowerRoman"/>
+      <w:lvlText w:val="%6."/>
+      <w:lvlJc w:val="right"/>
+      <w:pPr>
+        <w:ind w:left="4320" w:hanging="180"/>
+      </w:pPr>
+    </w:lvl>
+    <w:lvl w:ilvl="6" w:tplc="0413000F" w:tentative="1">
+      <w:start w:val="1"/>
+      <w:numFmt w:val="decimal"/>
+      <w:lvlText w:val="%7."/>
+      <w:lvlJc w:val="left"/>
+      <w:pPr>
+        <w:ind w:left="5040" w:hanging="360"/>
+      </w:pPr>
+    </w:lvl>
+    <w:lvl w:ilvl="7" w:tplc="04130019" w:tentative="1">
+      <w:start w:val="1"/>
+      <w:numFmt w:val="lowerLetter"/>
+      <w:lvlText w:val="%8."/>
+      <w:lvlJc w:val="left"/>
+      <w:pPr>
+        <w:ind w:left="5760" w:hanging="360"/>
+      </w:pPr>
+    </w:lvl>
+    <w:lvl w:ilvl="8" w:tplc="0413001B" w:tentative="1">
+      <w:start w:val="1"/>
+      <w:numFmt w:val="lowerRoman"/>
+      <w:lvlText w:val="%9."/>
+      <w:lvlJc w:val="right"/>
+      <w:pPr>
+        <w:ind w:left="6480" w:hanging="180"/>
+      </w:pPr>
+    </w:lvl>
+  </w:abstractNum>
+  <w:abstractNum w:abstractNumId="3">
     <w:nsid w:val="6E295999"/>
     <w:multiLevelType w:val="hybridMultilevel"/>
     <w:tmpl w:val="2020AFEA"/>
@@ -730,7 +1287,7 @@
       </w:pPr>
     </w:lvl>
   </w:abstractNum>
-  <w:abstractNum w:abstractNumId="3">
+  <w:abstractNum w:abstractNumId="4">
     <w:nsid w:val="74540BEE"/>
     <w:multiLevelType w:val="hybridMultilevel"/>
     <w:tmpl w:val="9D8221E8"/>
@@ -817,16 +1374,19 @@
     </w:lvl>
   </w:abstractNum>
   <w:num w:numId="1">
-    <w:abstractNumId w:val="2"/>
+    <w:abstractNumId w:val="3"/>
   </w:num>
   <w:num w:numId="2">
-    <w:abstractNumId w:val="3"/>
+    <w:abstractNumId w:val="4"/>
   </w:num>
   <w:num w:numId="3">
-    <w:abstractNumId w:val="1"/>
+    <w:abstractNumId w:val="2"/>
   </w:num>
   <w:num w:numId="4">
     <w:abstractNumId w:val="0"/>
+  </w:num>
+  <w:num w:numId="5">
+    <w:abstractNumId w:val="1"/>
   </w:num>
 </w:numbering>
 </file>
@@ -1272,10 +1832,31 @@
       <w:szCs w:val="26"/>
     </w:rPr>
   </w:style>
+  <w:style w:type="paragraph" w:styleId="Kop3">
+    <w:name w:val="heading 3"/>
+    <w:basedOn w:val="Standaard"/>
+    <w:next w:val="Standaard"/>
+    <w:link w:val="Kop3Char"/>
+    <w:uiPriority w:val="9"/>
+    <w:unhideWhenUsed/>
+    <w:qFormat/>
+    <w:rsid w:val="00CE50DB"/>
+    <w:pPr>
+      <w:keepNext/>
+      <w:keepLines/>
+      <w:spacing w:before="40" w:after="0"/>
+      <w:outlineLvl w:val="2"/>
+    </w:pPr>
+    <w:rPr>
+      <w:rFonts w:asciiTheme="majorHAnsi" w:eastAsiaTheme="majorEastAsia" w:hAnsiTheme="majorHAnsi" w:cstheme="majorBidi"/>
+      <w:color w:val="1F4D78" w:themeColor="accent1" w:themeShade="7F"/>
+      <w:sz w:val="24"/>
+      <w:szCs w:val="24"/>
+    </w:rPr>
+  </w:style>
   <w:style w:type="character" w:default="1" w:styleId="Standaardalinea-lettertype">
     <w:name w:val="Default Paragraph Font"/>
     <w:uiPriority w:val="1"/>
-    <w:semiHidden/>
     <w:unhideWhenUsed/>
   </w:style>
   <w:style w:type="table" w:default="1" w:styleId="Standaardtabel">
@@ -1336,6 +1917,7 @@
   <w:style w:type="paragraph" w:styleId="Lijstalinea">
     <w:name w:val="List Paragraph"/>
     <w:basedOn w:val="Standaard"/>
+    <w:link w:val="LijstalineaChar"/>
     <w:uiPriority w:val="34"/>
     <w:qFormat/>
     <w:rsid w:val="00F94919"/>
@@ -1454,6 +2036,87 @@
     </w:pPr>
     <w:rPr>
       <w:rFonts w:ascii="Arial" w:hAnsi="Arial"/>
+    </w:rPr>
+  </w:style>
+  <w:style w:type="paragraph" w:customStyle="1" w:styleId="Code">
+    <w:name w:val="Code"/>
+    <w:basedOn w:val="Lijstalinea"/>
+    <w:link w:val="CodeChar"/>
+    <w:qFormat/>
+    <w:rsid w:val="00CE50DB"/>
+    <w:pPr>
+      <w:ind w:left="0"/>
+    </w:pPr>
+    <w:rPr>
+      <w:rFonts w:ascii="Monaco" w:hAnsi="Monaco"/>
+      <w:color w:val="7F7F7F" w:themeColor="text1" w:themeTint="80"/>
+    </w:rPr>
+  </w:style>
+  <w:style w:type="character" w:customStyle="1" w:styleId="Kop3Char">
+    <w:name w:val="Kop 3 Char"/>
+    <w:basedOn w:val="Standaardalinea-lettertype"/>
+    <w:link w:val="Kop3"/>
+    <w:uiPriority w:val="9"/>
+    <w:rsid w:val="00CE50DB"/>
+    <w:rPr>
+      <w:rFonts w:asciiTheme="majorHAnsi" w:eastAsiaTheme="majorEastAsia" w:hAnsiTheme="majorHAnsi" w:cstheme="majorBidi"/>
+      <w:color w:val="1F4D78" w:themeColor="accent1" w:themeShade="7F"/>
+      <w:sz w:val="24"/>
+      <w:szCs w:val="24"/>
+    </w:rPr>
+  </w:style>
+  <w:style w:type="character" w:customStyle="1" w:styleId="LijstalineaChar">
+    <w:name w:val="Lijstalinea Char"/>
+    <w:basedOn w:val="Standaardalinea-lettertype"/>
+    <w:link w:val="Lijstalinea"/>
+    <w:uiPriority w:val="34"/>
+    <w:rsid w:val="00CE50DB"/>
+    <w:rPr>
+      <w:rFonts w:ascii="Arial" w:hAnsi="Arial"/>
+    </w:rPr>
+  </w:style>
+  <w:style w:type="character" w:customStyle="1" w:styleId="CodeChar">
+    <w:name w:val="Code Char"/>
+    <w:basedOn w:val="LijstalineaChar"/>
+    <w:link w:val="Code"/>
+    <w:rsid w:val="00CE50DB"/>
+    <w:rPr>
+      <w:rFonts w:ascii="Monaco" w:hAnsi="Monaco"/>
+      <w:color w:val="7F7F7F" w:themeColor="text1" w:themeTint="80"/>
+    </w:rPr>
+  </w:style>
+  <w:style w:type="character" w:styleId="Intensievebenadrukking">
+    <w:name w:val="Intense Emphasis"/>
+    <w:basedOn w:val="Standaardalinea-lettertype"/>
+    <w:uiPriority w:val="21"/>
+    <w:qFormat/>
+    <w:rsid w:val="00D2338D"/>
+    <w:rPr>
+      <w:i/>
+      <w:iCs/>
+      <w:color w:val="5B9BD5" w:themeColor="accent1"/>
+    </w:rPr>
+  </w:style>
+  <w:style w:type="character" w:styleId="Zwaar">
+    <w:name w:val="Strong"/>
+    <w:basedOn w:val="Standaardalinea-lettertype"/>
+    <w:uiPriority w:val="22"/>
+    <w:qFormat/>
+    <w:rsid w:val="00D2338D"/>
+    <w:rPr>
+      <w:b/>
+      <w:bCs/>
+    </w:rPr>
+  </w:style>
+  <w:style w:type="character" w:styleId="Hyperlink">
+    <w:name w:val="Hyperlink"/>
+    <w:basedOn w:val="Standaardalinea-lettertype"/>
+    <w:uiPriority w:val="99"/>
+    <w:unhideWhenUsed/>
+    <w:rsid w:val="00AA6A80"/>
+    <w:rPr>
+      <w:color w:val="0563C1" w:themeColor="hyperlink"/>
+      <w:u w:val="single"/>
     </w:rPr>
   </w:style>
 </w:styles>
@@ -1725,7 +2388,7 @@
 </file>
 
 <file path=customXml/itemProps1.xml><?xml version="1.0" encoding="utf-8"?>
-<ds:datastoreItem xmlns:ds="http://schemas.openxmlformats.org/officeDocument/2006/customXml" ds:itemID="{010A6508-274D-4976-9FFC-B6EA049FAC55}">
+<ds:datastoreItem xmlns:ds="http://schemas.openxmlformats.org/officeDocument/2006/customXml" ds:itemID="{219EBD7E-F889-476C-84DC-1177F83C8B66}">
   <ds:schemaRefs>
     <ds:schemaRef ds:uri="http://schemas.openxmlformats.org/officeDocument/2006/bibliography"/>
   </ds:schemaRefs>

</xml_diff>